<commit_message>
Pre-release fixes + Fixed path + Fixed imports
</commit_message>
<xml_diff>
--- a/templates/Весы настольные циферблатные РН-3Ц13У 8474-81.docx
+++ b/templates/Весы настольные циферблатные РН-3Ц13У 8474-81.docx
@@ -104,7 +104,7 @@
         <w:pStyle w:val="2"/>
       </w:pPr>
       <w:r>
-        <w:t>Принадлежащего:  КОМПАНИЯ_ПЕРЕМЕННАЯ ИНН НОМЕР_ИНН_ПЕРЕМЕННАЯ, ЮРИДИЧЕСКИЙ_АДРЕС_ПЕРЕМЕННАЯ</w:t>
+        <w:t>Принадлежащего:  КОМПАНИЯ_ПЕРЕМЕННАЯЯ</w:t>
       </w:r>
     </w:p>
     <w:p>
@@ -194,6 +194,8 @@
         <w:t>Изменение температуры воздуха в помещении в течение 1 часа не превышает 2,0 °C.</w:t>
         <w:br/>
         <w:t>Атмосферное давление: ДАВЛЕНИЕ_ПЕРЕМЕННАЯ кПа</w:t>
+        <w:br/>
+        <w:t>1. Внешний осмотр: соответствует</w:t>
       </w:r>
     </w:p>
     <w:p>
@@ -307,400 +309,6 @@
         <w:t>РЕЗУЛЬТАТЫ ПОВЕРКИ</w:t>
       </w:r>
     </w:p>
-    <w:tbl>
-      <w:tblPr>
-        <w:tblW w:w="10540" w:type="dxa"/>
-        <w:tblCellMar>
-          <w:left w:w="0" w:type="dxa"/>
-          <w:right w:w="0" w:type="dxa"/>
-        </w:tblCellMar>
-        <w:tblLook w:val="0000" w:firstRow="0" w:lastRow="0" w:firstColumn="0" w:lastColumn="0" w:noHBand="0" w:noVBand="0"/>
-      </w:tblPr>
-      <w:tblGrid>
-        <w:gridCol w:w="10570"/>
-      </w:tblGrid>
-      <w:tr>
-        <w:trPr>
-          <w:trHeight w:val="330"/>
-        </w:trPr>
-        <w:tc>
-          <w:tcPr>
-            <w:tcW w:w="10540" w:type="dxa"/>
-            <w:tcBorders>
-              <w:top w:val="nil"/>
-              <w:left w:val="nil"/>
-              <w:bottom w:val="nil"/>
-              <w:right w:val="nil"/>
-            </w:tcBorders>
-            <w:shd w:val="clear" w:color="auto" w:fill="auto"/>
-            <w:noWrap/>
-            <w:tcMar>
-              <w:top w:w="15" w:type="dxa"/>
-              <w:left w:w="15" w:type="dxa"/>
-              <w:bottom w:w="0" w:type="dxa"/>
-              <w:right w:w="15" w:type="dxa"/>
-            </w:tcMar>
-          </w:tcPr>
-          <w:p>
-            <w:pPr>
-              <w:rPr>
-                <w:color w:val="000000"/>
-                <w:lang w:val="ru-RU"/>
-              </w:rPr>
-            </w:pPr>
-            <w:bookmarkStart w:id="16" w:name="zak1"/>
-            <w:bookmarkEnd w:id="16"/>
-            <w:r>
-              <w:rPr>
-                <w:color w:val="000000"/>
-                <w:lang w:val="ru-RU"/>
-              </w:rPr>
-              <w:t>1. Внешний осмотр: соответствует</w:t>
-            </w:r>
-          </w:p>
-        </w:tc>
-      </w:tr>
-      <w:tr>
-        <w:trPr>
-          <w:trHeight w:val="330"/>
-        </w:trPr>
-        <w:tc>
-          <w:tcPr>
-            <w:tcW w:w="0" w:type="auto"/>
-            <w:tcBorders>
-              <w:top w:val="nil"/>
-              <w:left w:val="nil"/>
-              <w:bottom w:val="nil"/>
-              <w:right w:val="nil"/>
-            </w:tcBorders>
-            <w:shd w:val="clear" w:color="auto" w:fill="auto"/>
-            <w:noWrap/>
-            <w:tcMar>
-              <w:top w:w="15" w:type="dxa"/>
-              <w:left w:w="15" w:type="dxa"/>
-              <w:bottom w:w="0" w:type="dxa"/>
-              <w:right w:w="15" w:type="dxa"/>
-            </w:tcMar>
-          </w:tcPr>
-          <w:p>
-            <w:pPr>
-              <w:rPr>
-                <w:color w:val="000000"/>
-                <w:lang w:val="ru-RU"/>
-              </w:rPr>
-            </w:pPr>
-            <w:r>
-              <w:rPr>
-                <w:color w:val="000000"/>
-                <w:lang w:val="ru-RU"/>
-              </w:rPr>
-              <w:t>2. Опробование: соответствует</w:t>
-            </w:r>
-          </w:p>
-        </w:tc>
-      </w:tr>
-      <w:tr>
-        <w:trPr>
-          <w:trHeight w:val="330"/>
-        </w:trPr>
-        <w:tc>
-          <w:tcPr>
-            <w:tcW w:w="0" w:type="auto"/>
-            <w:tcBorders>
-              <w:top w:val="nil"/>
-              <w:left w:val="nil"/>
-              <w:bottom w:val="nil"/>
-              <w:right w:val="nil"/>
-            </w:tcBorders>
-            <w:shd w:val="clear" w:color="auto" w:fill="auto"/>
-            <w:noWrap/>
-            <w:tcMar>
-              <w:top w:w="15" w:type="dxa"/>
-              <w:left w:w="15" w:type="dxa"/>
-              <w:bottom w:w="0" w:type="dxa"/>
-              <w:right w:w="15" w:type="dxa"/>
-            </w:tcMar>
-          </w:tcPr>
-          <w:p>
-            <w:pPr>
-              <w:rPr>
-                <w:color w:val="000000"/>
-                <w:lang w:val="ru-RU"/>
-              </w:rPr>
-            </w:pPr>
-            <w:r>
-              <w:rPr>
-                <w:color w:val="000000"/>
-                <w:lang w:val="ru-RU"/>
-              </w:rPr>
-              <w:t>3. Определение метрологических параметров:</w:t>
-            </w:r>
-          </w:p>
-        </w:tc>
-      </w:tr>
-      <w:tr>
-        <w:trPr>
-          <w:trHeight w:val="330"/>
-        </w:trPr>
-        <w:tc>
-          <w:tcPr>
-            <w:tcW w:w="0" w:type="auto"/>
-            <w:tcBorders>
-              <w:top w:val="nil"/>
-              <w:left w:val="nil"/>
-              <w:bottom w:val="nil"/>
-              <w:right w:val="nil"/>
-            </w:tcBorders>
-            <w:shd w:val="clear" w:color="auto" w:fill="auto"/>
-            <w:noWrap/>
-            <w:tcMar>
-              <w:top w:w="15" w:type="dxa"/>
-              <w:left w:w="15" w:type="dxa"/>
-              <w:bottom w:w="0" w:type="dxa"/>
-              <w:right w:w="15" w:type="dxa"/>
-            </w:tcMar>
-          </w:tcPr>
-          <w:tbl>
-            <w:tblPr>
-              <w:tblW w:w="10540" w:type="dxa"/>
-              <w:tblCellMar>
-                <w:left w:w="0" w:type="dxa"/>
-                <w:right w:w="0" w:type="dxa"/>
-              </w:tblCellMar>
-              <w:tblLook w:val="0000" w:firstRow="0" w:lastRow="0" w:firstColumn="0" w:lastColumn="0" w:noHBand="0" w:noVBand="0"/>
-            </w:tblPr>
-            <w:tblGrid>
-              <w:gridCol w:w="10540"/>
-            </w:tblGrid>
-            <w:tr>
-              <w:trPr>
-                <w:trHeight w:val="330"/>
-              </w:trPr>
-              <w:tc>
-                <w:tcPr>
-                  <w:tcW w:w="10540" w:type="dxa"/>
-                  <w:tcBorders>
-                    <w:top w:val="nil"/>
-                    <w:left w:val="nil"/>
-                    <w:bottom w:val="nil"/>
-                    <w:right w:val="nil"/>
-                  </w:tcBorders>
-                  <w:shd w:val="clear" w:color="auto" w:fill="auto"/>
-                  <w:noWrap/>
-                  <w:tcMar>
-                    <w:top w:w="15" w:type="dxa"/>
-                    <w:left w:w="15" w:type="dxa"/>
-                    <w:bottom w:w="0" w:type="dxa"/>
-                    <w:right w:w="15" w:type="dxa"/>
-                  </w:tcMar>
-                </w:tcPr>
-                <w:p>
-                  <w:pPr>
-                    <w:rPr>
-                      <w:color w:val="000000"/>
-                      <w:lang w:val="ru-RU"/>
-                    </w:rPr>
-                  </w:pPr>
-                  <w:r>
-                    <w:rPr>
-                      <w:color w:val="000000"/>
-                      <w:lang w:val="ru-RU"/>
-                    </w:rPr>
-                    <w:t>3.1. Определение непостоянства показаний ненагруженных весов:</w:t>
-                  </w:r>
-                </w:p>
-              </w:tc>
-            </w:tr>
-          </w:tbl>
-          <w:p>
-            <w:pPr>
-              <w:pStyle w:val="a6"/>
-            </w:pPr>
-            <w:r>
-              <w:rPr>
-                <w:position w:val="-6"/>
-              </w:rPr>
-              <w:object w:dxaOrig="820" w:dyaOrig="279" w14:anchorId="6C5B8EDC">
-                <v:shapetype id="_x0000_t75" coordsize="21600,21600" o:spt="75" o:preferrelative="t" path="m@4@5l@4@11@9@11@9@5xe" filled="f" stroked="f">
-                  <v:stroke joinstyle="miter"/>
-                  <v:formulas>
-                    <v:f eqn="if lineDrawn pixelLineWidth 0"/>
-                    <v:f eqn="sum @0 1 0"/>
-                    <v:f eqn="sum 0 0 @1"/>
-                    <v:f eqn="prod @2 1 2"/>
-                    <v:f eqn="prod @3 21600 pixelWidth"/>
-                    <v:f eqn="prod @3 21600 pixelHeight"/>
-                    <v:f eqn="sum @0 0 1"/>
-                    <v:f eqn="prod @6 1 2"/>
-                    <v:f eqn="prod @7 21600 pixelWidth"/>
-                    <v:f eqn="sum @8 21600 0"/>
-                    <v:f eqn="prod @7 21600 pixelHeight"/>
-                    <v:f eqn="sum @10 21600 0"/>
-                  </v:formulas>
-                  <v:path o:extrusionok="f" gradientshapeok="t" o:connecttype="rect"/>
-                  <o:lock v:ext="edit" aspectratio="t"/>
-                </v:shapetype>
-                <v:shape id="_x0000_i1027" type="#_x0000_t75" style="width:40.8pt;height:13.8pt" o:ole="">
-                  <v:imagedata r:id="rId8" o:title=""/>
-                </v:shape>
-                <o:OLEObject Type="Embed" ProgID="Equation.3" ShapeID="_x0000_i1027" DrawAspect="Content" ObjectID="_1768764894" r:id="rId9"/>
-              </w:object>
-            </w:r>
-          </w:p>
-          <w:p>
-            <w:pPr>
-              <w:pStyle w:val="a6"/>
-              <w:rPr>
-                <w:color w:val="000000"/>
-              </w:rPr>
-            </w:pPr>
-            <w:r>
-              <w:rPr>
-                <w:noProof/>
-              </w:rPr>
-              <mc:AlternateContent>
-                <mc:Choice Requires="wps">
-                  <w:drawing>
-                    <wp:anchor distT="0" distB="0" distL="114300" distR="114300" simplePos="0" relativeHeight="251659264" behindDoc="0" locked="0" layoutInCell="1" allowOverlap="1" wp14:anchorId="0F848C7B" wp14:editId="606CB6AE">
-                      <wp:simplePos x="0" y="0"/>
-                      <wp:positionH relativeFrom="column">
-                        <wp:posOffset>1503045</wp:posOffset>
-                      </wp:positionH>
-                      <wp:positionV relativeFrom="paragraph">
-                        <wp:posOffset>38735</wp:posOffset>
-                      </wp:positionV>
-                      <wp:extent cx="165735" cy="153670"/>
-                      <wp:effectExtent l="13335" t="7620" r="11430" b="10160"/>
-                      <wp:wrapNone/>
-                      <wp:docPr id="9" name="Rectangle 29"/>
-                      <wp:cNvGraphicFramePr>
-                        <a:graphicFrameLocks xmlns:a="http://schemas.openxmlformats.org/drawingml/2006/main"/>
-                      </wp:cNvGraphicFramePr>
-                      <a:graphic xmlns:a="http://schemas.openxmlformats.org/drawingml/2006/main">
-                        <a:graphicData uri="http://schemas.microsoft.com/office/word/2010/wordprocessingShape">
-                          <wps:wsp>
-                            <wps:cNvSpPr>
-                              <a:spLocks noChangeArrowheads="1"/>
-                            </wps:cNvSpPr>
-                            <wps:spPr bwMode="auto">
-                              <a:xfrm>
-                                <a:off x="0" y="0"/>
-                                <a:ext cx="165735" cy="153670"/>
-                              </a:xfrm>
-                              <a:prstGeom prst="rect">
-                                <a:avLst/>
-                              </a:prstGeom>
-                              <a:solidFill>
-                                <a:srgbClr val="FFFFFF"/>
-                              </a:solidFill>
-                              <a:ln w="9525">
-                                <a:solidFill>
-                                  <a:srgbClr val="000000"/>
-                                </a:solidFill>
-                                <a:miter lim="800000"/>
-                                <a:headEnd/>
-                                <a:tailEnd/>
-                              </a:ln>
-                            </wps:spPr>
-                            <wps:bodyPr rot="0" vert="horz" wrap="square" lIns="91440" tIns="45720" rIns="91440" bIns="45720" anchor="t" anchorCtr="0" upright="1">
-                              <a:noAutofit/>
-                            </wps:bodyPr>
-                          </wps:wsp>
-                        </a:graphicData>
-                      </a:graphic>
-                      <wp14:sizeRelH relativeFrom="page">
-                        <wp14:pctWidth>0</wp14:pctWidth>
-                      </wp14:sizeRelH>
-                      <wp14:sizeRelV relativeFrom="page">
-                        <wp14:pctHeight>0</wp14:pctHeight>
-                      </wp14:sizeRelV>
-                    </wp:anchor>
-                  </w:drawing>
-                </mc:Choice>
-                <mc:Fallback>
-                  <w:pict>
-                    <v:rect w14:anchorId="37CE9D43" id="Rectangle 29" o:spid="_x0000_s1026" style="position:absolute;margin-left:118.35pt;margin-top:3.05pt;width:13.05pt;height:12.1pt;z-index:251659264;visibility:visible;mso-wrap-style:square;mso-width-percent:0;mso-height-percent:0;mso-wrap-distance-left:9pt;mso-wrap-distance-top:0;mso-wrap-distance-right:9pt;mso-wrap-distance-bottom:0;mso-position-horizontal:absolute;mso-position-horizontal-relative:text;mso-position-vertical:absolute;mso-position-vertical-relative:text;mso-width-percent:0;mso-height-percent:0;mso-width-relative:page;mso-height-relative:page;v-text-anchor:top" o:gfxdata="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"/>
-                  </w:pict>
-                </mc:Fallback>
-              </mc:AlternateContent>
-            </w:r>
-            <w:r>
-              <w:rPr>
-                <w:noProof/>
-              </w:rPr>
-              <mc:AlternateContent>
-                <mc:Choice Requires="wps">
-                  <w:drawing>
-                    <wp:anchor distT="0" distB="0" distL="114300" distR="114300" simplePos="0" relativeHeight="251658240" behindDoc="0" locked="0" layoutInCell="1" allowOverlap="1" wp14:anchorId="6B0DF637" wp14:editId="11CC0D57">
-                      <wp:simplePos x="0" y="0"/>
-                      <wp:positionH relativeFrom="column">
-                        <wp:posOffset>131445</wp:posOffset>
-                      </wp:positionH>
-                      <wp:positionV relativeFrom="paragraph">
-                        <wp:posOffset>38735</wp:posOffset>
-                      </wp:positionV>
-                      <wp:extent cx="165735" cy="153670"/>
-                      <wp:effectExtent l="13335" t="7620" r="11430" b="10160"/>
-                      <wp:wrapNone/>
-                      <wp:docPr id="8" name="Rectangle 28"/>
-                      <wp:cNvGraphicFramePr>
-                        <a:graphicFrameLocks xmlns:a="http://schemas.openxmlformats.org/drawingml/2006/main"/>
-                      </wp:cNvGraphicFramePr>
-                      <a:graphic xmlns:a="http://schemas.openxmlformats.org/drawingml/2006/main">
-                        <a:graphicData uri="http://schemas.microsoft.com/office/word/2010/wordprocessingShape">
-                          <wps:wsp>
-                            <wps:cNvSpPr>
-                              <a:spLocks noChangeArrowheads="1"/>
-                            </wps:cNvSpPr>
-                            <wps:spPr bwMode="auto">
-                              <a:xfrm>
-                                <a:off x="0" y="0"/>
-                                <a:ext cx="165735" cy="153670"/>
-                              </a:xfrm>
-                              <a:prstGeom prst="rect">
-                                <a:avLst/>
-                              </a:prstGeom>
-                              <a:solidFill>
-                                <a:srgbClr val="FFFFFF"/>
-                              </a:solidFill>
-                              <a:ln w="9525">
-                                <a:solidFill>
-                                  <a:srgbClr val="000000"/>
-                                </a:solidFill>
-                                <a:miter lim="800000"/>
-                                <a:headEnd/>
-                                <a:tailEnd/>
-                              </a:ln>
-                            </wps:spPr>
-                            <wps:bodyPr rot="0" vert="horz" wrap="square" lIns="91440" tIns="45720" rIns="91440" bIns="45720" anchor="t" anchorCtr="0" upright="1">
-                              <a:noAutofit/>
-                            </wps:bodyPr>
-                          </wps:wsp>
-                        </a:graphicData>
-                      </a:graphic>
-                      <wp14:sizeRelH relativeFrom="page">
-                        <wp14:pctWidth>0</wp14:pctWidth>
-                      </wp14:sizeRelH>
-                      <wp14:sizeRelV relativeFrom="page">
-                        <wp14:pctHeight>0</wp14:pctHeight>
-                      </wp14:sizeRelV>
-                    </wp:anchor>
-                  </w:drawing>
-                </mc:Choice>
-                <mc:Fallback>
-                  <w:pict>
-                    <v:rect w14:anchorId="3C766CCD" id="Rectangle 28" o:spid="_x0000_s1026" style="position:absolute;margin-left:10.35pt;margin-top:3.05pt;width:13.05pt;height:12.1pt;z-index:251658240;visibility:visible;mso-wrap-style:square;mso-width-percent:0;mso-height-percent:0;mso-wrap-distance-left:9pt;mso-wrap-distance-top:0;mso-wrap-distance-right:9pt;mso-wrap-distance-bottom:0;mso-position-horizontal:absolute;mso-position-horizontal-relative:text;mso-position-vertical:absolute;mso-position-vertical-relative:text;mso-width-percent:0;mso-height-percent:0;mso-width-relative:page;mso-height-relative:page;v-text-anchor:top" o:gfxdata="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"/>
-                  </w:pict>
-                </mc:Fallback>
-              </mc:AlternateContent>
-            </w:r>
-            <w:r>
-              <w:t xml:space="preserve">           Соответствует           Не соответствует</w:t>
-            </w:r>
-          </w:p>
-        </w:tc>
-      </w:tr>
-    </w:tbl>
     <w:p>
       <w:pPr>
         <w:pStyle w:val="a6"/>

</xml_diff>